<commit_message>
se agrega titulo y un párrafo
</commit_message>
<xml_diff>
--- a/Prueba de documento.docx
+++ b/Prueba de documento.docx
@@ -2,9 +2,78 @@
 <file path=word/document.xml><?xml version="1.0" encoding="utf-8"?>
 <w:document xmlns:wpc="http://schemas.microsoft.com/office/word/2010/wordprocessingCanvas" xmlns:mo="http://schemas.microsoft.com/office/mac/office/2008/main" xmlns:mc="http://schemas.openxmlformats.org/markup-compatibility/2006" xmlns:mv="urn:schemas-microsoft-com:mac:vml" xmlns:o="urn:schemas-microsoft-com:office:office" xmlns:r="http://schemas.openxmlformats.org/officeDocument/2006/relationships" xmlns:m="http://schemas.openxmlformats.org/officeDocument/2006/math" xmlns:v="urn:schemas-microsoft-com:vml" xmlns:wp14="http://schemas.microsoft.com/office/word/2010/wordprocessingDrawing" xmlns:wp="http://schemas.openxmlformats.org/drawingml/2006/wordprocessingDrawing" xmlns:w10="urn:schemas-microsoft-com:office:word" xmlns:w="http://schemas.openxmlformats.org/wordprocessingml/2006/main" xmlns:w14="http://schemas.microsoft.com/office/word/2010/wordml" xmlns:wpg="http://schemas.microsoft.com/office/word/2010/wordprocessingGroup" xmlns:wpi="http://schemas.microsoft.com/office/word/2010/wordprocessingInk" xmlns:wne="http://schemas.microsoft.com/office/word/2006/wordml" xmlns:wps="http://schemas.microsoft.com/office/word/2010/wordprocessingShape" mc:Ignorable="w14 wp14">
   <w:body>
+    <w:sdt>
+      <w:sdtPr>
+        <w:rPr>
+          <w:lang w:val="es-ES"/>
+        </w:rPr>
+        <w:id w:val="1825707863"/>
+        <w:docPartObj>
+          <w:docPartGallery w:val="Table of Contents"/>
+          <w:docPartUnique/>
+        </w:docPartObj>
+      </w:sdtPr>
+      <w:sdtEndPr>
+        <w:rPr>
+          <w:rFonts w:asciiTheme="minorHAnsi" w:eastAsiaTheme="minorEastAsia" w:hAnsiTheme="minorHAnsi" w:cstheme="minorBidi"/>
+          <w:noProof/>
+          <w:color w:val="auto"/>
+          <w:sz w:val="24"/>
+          <w:szCs w:val="24"/>
+          <w:lang w:val="es-ES_tradnl"/>
+        </w:rPr>
+      </w:sdtEndPr>
+      <w:sdtContent>
+        <w:p>
+          <w:pPr>
+            <w:pStyle w:val="Encabezadodetabladecontenido"/>
+          </w:pPr>
+          <w:r>
+            <w:rPr>
+              <w:lang w:val="es-ES"/>
+            </w:rPr>
+            <w:t>Tabla de contenido</w:t>
+          </w:r>
+        </w:p>
+        <w:p>
+          <w:r>
+            <w:fldChar w:fldCharType="begin"/>
+          </w:r>
+          <w:r>
+            <w:instrText>TOC \o "1-3" \h \z \u</w:instrText>
+          </w:r>
+          <w:r>
+            <w:fldChar w:fldCharType="separate"/>
+          </w:r>
+          <w:r>
+            <w:rPr>
+              <w:b/>
+              <w:noProof/>
+            </w:rPr>
+            <w:t>Word no encontró ninguna entrada para la tabla de contenido.</w:t>
+          </w:r>
+          <w:r>
+            <w:rPr>
+              <w:noProof/>
+            </w:rPr>
+            <w:br/>
+            <w:t>En el documento, seleccione las palabras que desee incluir en la tabla de contenido y, en la pestaña Inicio, en Estilos, haga clic en un estilo de título. Repita el procedimiento para cada título que desee incluir y, a continuación, inserte la tabla de contenido en el documento. Para crear manualmente una tabla de contenido, en la pestaña Elementos de documento, en Tabla de contenido, seleccione un estilo y haga clic en el botón de flecha abajo. Haga clic en uno de los estilos en Tabla de contenido manual y, a continuación, escriba las entradas manualmente.</w:t>
+          </w:r>
+          <w:r>
+            <w:rPr>
+              <w:b/>
+              <w:bCs/>
+              <w:noProof/>
+            </w:rPr>
+            <w:fldChar w:fldCharType="end"/>
+          </w:r>
+        </w:p>
+      </w:sdtContent>
+    </w:sdt>
+    <w:p/>
     <w:p>
       <w:r>
-        <w:t>Prueba de documento</w:t>
+        <w:t xml:space="preserve">Y algo mas </w:t>
       </w:r>
       <w:bookmarkStart w:id="0" w:name="_GoBack"/>
       <w:bookmarkEnd w:id="0"/>
@@ -175,6 +244,29 @@
     <w:name w:val="Normal"/>
     <w:qFormat/>
   </w:style>
+  <w:style w:type="paragraph" w:styleId="Ttulo1">
+    <w:name w:val="heading 1"/>
+    <w:basedOn w:val="Normal"/>
+    <w:next w:val="Normal"/>
+    <w:link w:val="Ttulo1Car"/>
+    <w:uiPriority w:val="9"/>
+    <w:qFormat/>
+    <w:rsid w:val="002E4658"/>
+    <w:pPr>
+      <w:keepNext/>
+      <w:keepLines/>
+      <w:spacing w:before="480"/>
+      <w:outlineLvl w:val="0"/>
+    </w:pPr>
+    <w:rPr>
+      <w:rFonts w:asciiTheme="majorHAnsi" w:eastAsiaTheme="majorEastAsia" w:hAnsiTheme="majorHAnsi" w:cstheme="majorBidi"/>
+      <w:b/>
+      <w:bCs/>
+      <w:color w:val="345A8A" w:themeColor="accent1" w:themeShade="B5"/>
+      <w:sz w:val="32"/>
+      <w:szCs w:val="32"/>
+    </w:rPr>
+  </w:style>
   <w:style w:type="character" w:default="1" w:styleId="Fuentedeprrafopredeter">
     <w:name w:val="Default Paragraph Font"/>
     <w:uiPriority w:val="1"/>
@@ -201,6 +293,201 @@
     <w:uiPriority w:val="99"/>
     <w:semiHidden/>
     <w:unhideWhenUsed/>
+  </w:style>
+  <w:style w:type="character" w:customStyle="1" w:styleId="Ttulo1Car">
+    <w:name w:val="Título 1 Car"/>
+    <w:basedOn w:val="Fuentedeprrafopredeter"/>
+    <w:link w:val="Ttulo1"/>
+    <w:uiPriority w:val="9"/>
+    <w:rsid w:val="002E4658"/>
+    <w:rPr>
+      <w:rFonts w:asciiTheme="majorHAnsi" w:eastAsiaTheme="majorEastAsia" w:hAnsiTheme="majorHAnsi" w:cstheme="majorBidi"/>
+      <w:b/>
+      <w:bCs/>
+      <w:color w:val="345A8A" w:themeColor="accent1" w:themeShade="B5"/>
+      <w:sz w:val="32"/>
+      <w:szCs w:val="32"/>
+    </w:rPr>
+  </w:style>
+  <w:style w:type="paragraph" w:styleId="Encabezadodetabladecontenido">
+    <w:name w:val="TOC Heading"/>
+    <w:basedOn w:val="Ttulo1"/>
+    <w:next w:val="Normal"/>
+    <w:uiPriority w:val="39"/>
+    <w:unhideWhenUsed/>
+    <w:qFormat/>
+    <w:rsid w:val="002E4658"/>
+    <w:pPr>
+      <w:spacing w:line="276" w:lineRule="auto"/>
+      <w:outlineLvl w:val="9"/>
+    </w:pPr>
+    <w:rPr>
+      <w:color w:val="365F91" w:themeColor="accent1" w:themeShade="BF"/>
+      <w:sz w:val="28"/>
+      <w:szCs w:val="28"/>
+    </w:rPr>
+  </w:style>
+  <w:style w:type="paragraph" w:styleId="Textodeglobo">
+    <w:name w:val="Balloon Text"/>
+    <w:basedOn w:val="Normal"/>
+    <w:link w:val="TextodegloboCar"/>
+    <w:uiPriority w:val="99"/>
+    <w:semiHidden/>
+    <w:unhideWhenUsed/>
+    <w:rsid w:val="002E4658"/>
+    <w:rPr>
+      <w:rFonts w:ascii="Lucida Grande" w:hAnsi="Lucida Grande"/>
+      <w:sz w:val="18"/>
+      <w:szCs w:val="18"/>
+    </w:rPr>
+  </w:style>
+  <w:style w:type="character" w:customStyle="1" w:styleId="TextodegloboCar">
+    <w:name w:val="Texto de globo Car"/>
+    <w:basedOn w:val="Fuentedeprrafopredeter"/>
+    <w:link w:val="Textodeglobo"/>
+    <w:uiPriority w:val="99"/>
+    <w:semiHidden/>
+    <w:rsid w:val="002E4658"/>
+    <w:rPr>
+      <w:rFonts w:ascii="Lucida Grande" w:hAnsi="Lucida Grande"/>
+      <w:sz w:val="18"/>
+      <w:szCs w:val="18"/>
+    </w:rPr>
+  </w:style>
+  <w:style w:type="paragraph" w:styleId="TDC1">
+    <w:name w:val="toc 1"/>
+    <w:basedOn w:val="Normal"/>
+    <w:next w:val="Normal"/>
+    <w:autoRedefine/>
+    <w:uiPriority w:val="39"/>
+    <w:semiHidden/>
+    <w:unhideWhenUsed/>
+    <w:rsid w:val="002E4658"/>
+    <w:pPr>
+      <w:spacing w:before="240" w:after="120"/>
+    </w:pPr>
+    <w:rPr>
+      <w:b/>
+      <w:caps/>
+      <w:sz w:val="22"/>
+      <w:szCs w:val="22"/>
+      <w:u w:val="single"/>
+    </w:rPr>
+  </w:style>
+  <w:style w:type="paragraph" w:styleId="TDC2">
+    <w:name w:val="toc 2"/>
+    <w:basedOn w:val="Normal"/>
+    <w:next w:val="Normal"/>
+    <w:autoRedefine/>
+    <w:uiPriority w:val="39"/>
+    <w:semiHidden/>
+    <w:unhideWhenUsed/>
+    <w:rsid w:val="002E4658"/>
+    <w:rPr>
+      <w:b/>
+      <w:smallCaps/>
+      <w:sz w:val="22"/>
+      <w:szCs w:val="22"/>
+    </w:rPr>
+  </w:style>
+  <w:style w:type="paragraph" w:styleId="TDC3">
+    <w:name w:val="toc 3"/>
+    <w:basedOn w:val="Normal"/>
+    <w:next w:val="Normal"/>
+    <w:autoRedefine/>
+    <w:uiPriority w:val="39"/>
+    <w:semiHidden/>
+    <w:unhideWhenUsed/>
+    <w:rsid w:val="002E4658"/>
+    <w:rPr>
+      <w:smallCaps/>
+      <w:sz w:val="22"/>
+      <w:szCs w:val="22"/>
+    </w:rPr>
+  </w:style>
+  <w:style w:type="paragraph" w:styleId="TDC4">
+    <w:name w:val="toc 4"/>
+    <w:basedOn w:val="Normal"/>
+    <w:next w:val="Normal"/>
+    <w:autoRedefine/>
+    <w:uiPriority w:val="39"/>
+    <w:semiHidden/>
+    <w:unhideWhenUsed/>
+    <w:rsid w:val="002E4658"/>
+    <w:rPr>
+      <w:sz w:val="22"/>
+      <w:szCs w:val="22"/>
+    </w:rPr>
+  </w:style>
+  <w:style w:type="paragraph" w:styleId="TDC5">
+    <w:name w:val="toc 5"/>
+    <w:basedOn w:val="Normal"/>
+    <w:next w:val="Normal"/>
+    <w:autoRedefine/>
+    <w:uiPriority w:val="39"/>
+    <w:semiHidden/>
+    <w:unhideWhenUsed/>
+    <w:rsid w:val="002E4658"/>
+    <w:rPr>
+      <w:sz w:val="22"/>
+      <w:szCs w:val="22"/>
+    </w:rPr>
+  </w:style>
+  <w:style w:type="paragraph" w:styleId="TDC6">
+    <w:name w:val="toc 6"/>
+    <w:basedOn w:val="Normal"/>
+    <w:next w:val="Normal"/>
+    <w:autoRedefine/>
+    <w:uiPriority w:val="39"/>
+    <w:semiHidden/>
+    <w:unhideWhenUsed/>
+    <w:rsid w:val="002E4658"/>
+    <w:rPr>
+      <w:sz w:val="22"/>
+      <w:szCs w:val="22"/>
+    </w:rPr>
+  </w:style>
+  <w:style w:type="paragraph" w:styleId="TDC7">
+    <w:name w:val="toc 7"/>
+    <w:basedOn w:val="Normal"/>
+    <w:next w:val="Normal"/>
+    <w:autoRedefine/>
+    <w:uiPriority w:val="39"/>
+    <w:semiHidden/>
+    <w:unhideWhenUsed/>
+    <w:rsid w:val="002E4658"/>
+    <w:rPr>
+      <w:sz w:val="22"/>
+      <w:szCs w:val="22"/>
+    </w:rPr>
+  </w:style>
+  <w:style w:type="paragraph" w:styleId="TDC8">
+    <w:name w:val="toc 8"/>
+    <w:basedOn w:val="Normal"/>
+    <w:next w:val="Normal"/>
+    <w:autoRedefine/>
+    <w:uiPriority w:val="39"/>
+    <w:semiHidden/>
+    <w:unhideWhenUsed/>
+    <w:rsid w:val="002E4658"/>
+    <w:rPr>
+      <w:sz w:val="22"/>
+      <w:szCs w:val="22"/>
+    </w:rPr>
+  </w:style>
+  <w:style w:type="paragraph" w:styleId="TDC9">
+    <w:name w:val="toc 9"/>
+    <w:basedOn w:val="Normal"/>
+    <w:next w:val="Normal"/>
+    <w:autoRedefine/>
+    <w:uiPriority w:val="39"/>
+    <w:semiHidden/>
+    <w:unhideWhenUsed/>
+    <w:rsid w:val="002E4658"/>
+    <w:rPr>
+      <w:sz w:val="22"/>
+      <w:szCs w:val="22"/>
+    </w:rPr>
   </w:style>
 </w:styles>
 </file>
@@ -361,6 +648,29 @@
     <w:name w:val="Normal"/>
     <w:qFormat/>
   </w:style>
+  <w:style w:type="paragraph" w:styleId="Ttulo1">
+    <w:name w:val="heading 1"/>
+    <w:basedOn w:val="Normal"/>
+    <w:next w:val="Normal"/>
+    <w:link w:val="Ttulo1Car"/>
+    <w:uiPriority w:val="9"/>
+    <w:qFormat/>
+    <w:rsid w:val="002E4658"/>
+    <w:pPr>
+      <w:keepNext/>
+      <w:keepLines/>
+      <w:spacing w:before="480"/>
+      <w:outlineLvl w:val="0"/>
+    </w:pPr>
+    <w:rPr>
+      <w:rFonts w:asciiTheme="majorHAnsi" w:eastAsiaTheme="majorEastAsia" w:hAnsiTheme="majorHAnsi" w:cstheme="majorBidi"/>
+      <w:b/>
+      <w:bCs/>
+      <w:color w:val="345A8A" w:themeColor="accent1" w:themeShade="B5"/>
+      <w:sz w:val="32"/>
+      <w:szCs w:val="32"/>
+    </w:rPr>
+  </w:style>
   <w:style w:type="character" w:default="1" w:styleId="Fuentedeprrafopredeter">
     <w:name w:val="Default Paragraph Font"/>
     <w:uiPriority w:val="1"/>
@@ -387,6 +697,201 @@
     <w:uiPriority w:val="99"/>
     <w:semiHidden/>
     <w:unhideWhenUsed/>
+  </w:style>
+  <w:style w:type="character" w:customStyle="1" w:styleId="Ttulo1Car">
+    <w:name w:val="Título 1 Car"/>
+    <w:basedOn w:val="Fuentedeprrafopredeter"/>
+    <w:link w:val="Ttulo1"/>
+    <w:uiPriority w:val="9"/>
+    <w:rsid w:val="002E4658"/>
+    <w:rPr>
+      <w:rFonts w:asciiTheme="majorHAnsi" w:eastAsiaTheme="majorEastAsia" w:hAnsiTheme="majorHAnsi" w:cstheme="majorBidi"/>
+      <w:b/>
+      <w:bCs/>
+      <w:color w:val="345A8A" w:themeColor="accent1" w:themeShade="B5"/>
+      <w:sz w:val="32"/>
+      <w:szCs w:val="32"/>
+    </w:rPr>
+  </w:style>
+  <w:style w:type="paragraph" w:styleId="Encabezadodetabladecontenido">
+    <w:name w:val="TOC Heading"/>
+    <w:basedOn w:val="Ttulo1"/>
+    <w:next w:val="Normal"/>
+    <w:uiPriority w:val="39"/>
+    <w:unhideWhenUsed/>
+    <w:qFormat/>
+    <w:rsid w:val="002E4658"/>
+    <w:pPr>
+      <w:spacing w:line="276" w:lineRule="auto"/>
+      <w:outlineLvl w:val="9"/>
+    </w:pPr>
+    <w:rPr>
+      <w:color w:val="365F91" w:themeColor="accent1" w:themeShade="BF"/>
+      <w:sz w:val="28"/>
+      <w:szCs w:val="28"/>
+    </w:rPr>
+  </w:style>
+  <w:style w:type="paragraph" w:styleId="Textodeglobo">
+    <w:name w:val="Balloon Text"/>
+    <w:basedOn w:val="Normal"/>
+    <w:link w:val="TextodegloboCar"/>
+    <w:uiPriority w:val="99"/>
+    <w:semiHidden/>
+    <w:unhideWhenUsed/>
+    <w:rsid w:val="002E4658"/>
+    <w:rPr>
+      <w:rFonts w:ascii="Lucida Grande" w:hAnsi="Lucida Grande"/>
+      <w:sz w:val="18"/>
+      <w:szCs w:val="18"/>
+    </w:rPr>
+  </w:style>
+  <w:style w:type="character" w:customStyle="1" w:styleId="TextodegloboCar">
+    <w:name w:val="Texto de globo Car"/>
+    <w:basedOn w:val="Fuentedeprrafopredeter"/>
+    <w:link w:val="Textodeglobo"/>
+    <w:uiPriority w:val="99"/>
+    <w:semiHidden/>
+    <w:rsid w:val="002E4658"/>
+    <w:rPr>
+      <w:rFonts w:ascii="Lucida Grande" w:hAnsi="Lucida Grande"/>
+      <w:sz w:val="18"/>
+      <w:szCs w:val="18"/>
+    </w:rPr>
+  </w:style>
+  <w:style w:type="paragraph" w:styleId="TDC1">
+    <w:name w:val="toc 1"/>
+    <w:basedOn w:val="Normal"/>
+    <w:next w:val="Normal"/>
+    <w:autoRedefine/>
+    <w:uiPriority w:val="39"/>
+    <w:semiHidden/>
+    <w:unhideWhenUsed/>
+    <w:rsid w:val="002E4658"/>
+    <w:pPr>
+      <w:spacing w:before="240" w:after="120"/>
+    </w:pPr>
+    <w:rPr>
+      <w:b/>
+      <w:caps/>
+      <w:sz w:val="22"/>
+      <w:szCs w:val="22"/>
+      <w:u w:val="single"/>
+    </w:rPr>
+  </w:style>
+  <w:style w:type="paragraph" w:styleId="TDC2">
+    <w:name w:val="toc 2"/>
+    <w:basedOn w:val="Normal"/>
+    <w:next w:val="Normal"/>
+    <w:autoRedefine/>
+    <w:uiPriority w:val="39"/>
+    <w:semiHidden/>
+    <w:unhideWhenUsed/>
+    <w:rsid w:val="002E4658"/>
+    <w:rPr>
+      <w:b/>
+      <w:smallCaps/>
+      <w:sz w:val="22"/>
+      <w:szCs w:val="22"/>
+    </w:rPr>
+  </w:style>
+  <w:style w:type="paragraph" w:styleId="TDC3">
+    <w:name w:val="toc 3"/>
+    <w:basedOn w:val="Normal"/>
+    <w:next w:val="Normal"/>
+    <w:autoRedefine/>
+    <w:uiPriority w:val="39"/>
+    <w:semiHidden/>
+    <w:unhideWhenUsed/>
+    <w:rsid w:val="002E4658"/>
+    <w:rPr>
+      <w:smallCaps/>
+      <w:sz w:val="22"/>
+      <w:szCs w:val="22"/>
+    </w:rPr>
+  </w:style>
+  <w:style w:type="paragraph" w:styleId="TDC4">
+    <w:name w:val="toc 4"/>
+    <w:basedOn w:val="Normal"/>
+    <w:next w:val="Normal"/>
+    <w:autoRedefine/>
+    <w:uiPriority w:val="39"/>
+    <w:semiHidden/>
+    <w:unhideWhenUsed/>
+    <w:rsid w:val="002E4658"/>
+    <w:rPr>
+      <w:sz w:val="22"/>
+      <w:szCs w:val="22"/>
+    </w:rPr>
+  </w:style>
+  <w:style w:type="paragraph" w:styleId="TDC5">
+    <w:name w:val="toc 5"/>
+    <w:basedOn w:val="Normal"/>
+    <w:next w:val="Normal"/>
+    <w:autoRedefine/>
+    <w:uiPriority w:val="39"/>
+    <w:semiHidden/>
+    <w:unhideWhenUsed/>
+    <w:rsid w:val="002E4658"/>
+    <w:rPr>
+      <w:sz w:val="22"/>
+      <w:szCs w:val="22"/>
+    </w:rPr>
+  </w:style>
+  <w:style w:type="paragraph" w:styleId="TDC6">
+    <w:name w:val="toc 6"/>
+    <w:basedOn w:val="Normal"/>
+    <w:next w:val="Normal"/>
+    <w:autoRedefine/>
+    <w:uiPriority w:val="39"/>
+    <w:semiHidden/>
+    <w:unhideWhenUsed/>
+    <w:rsid w:val="002E4658"/>
+    <w:rPr>
+      <w:sz w:val="22"/>
+      <w:szCs w:val="22"/>
+    </w:rPr>
+  </w:style>
+  <w:style w:type="paragraph" w:styleId="TDC7">
+    <w:name w:val="toc 7"/>
+    <w:basedOn w:val="Normal"/>
+    <w:next w:val="Normal"/>
+    <w:autoRedefine/>
+    <w:uiPriority w:val="39"/>
+    <w:semiHidden/>
+    <w:unhideWhenUsed/>
+    <w:rsid w:val="002E4658"/>
+    <w:rPr>
+      <w:sz w:val="22"/>
+      <w:szCs w:val="22"/>
+    </w:rPr>
+  </w:style>
+  <w:style w:type="paragraph" w:styleId="TDC8">
+    <w:name w:val="toc 8"/>
+    <w:basedOn w:val="Normal"/>
+    <w:next w:val="Normal"/>
+    <w:autoRedefine/>
+    <w:uiPriority w:val="39"/>
+    <w:semiHidden/>
+    <w:unhideWhenUsed/>
+    <w:rsid w:val="002E4658"/>
+    <w:rPr>
+      <w:sz w:val="22"/>
+      <w:szCs w:val="22"/>
+    </w:rPr>
+  </w:style>
+  <w:style w:type="paragraph" w:styleId="TDC9">
+    <w:name w:val="toc 9"/>
+    <w:basedOn w:val="Normal"/>
+    <w:next w:val="Normal"/>
+    <w:autoRedefine/>
+    <w:uiPriority w:val="39"/>
+    <w:semiHidden/>
+    <w:unhideWhenUsed/>
+    <w:rsid w:val="002E4658"/>
+    <w:rPr>
+      <w:sz w:val="22"/>
+      <w:szCs w:val="22"/>
+    </w:rPr>
   </w:style>
 </w:styles>
 </file>
@@ -709,4 +1214,16 @@
   </a:objectDefaults>
   <a:extraClrSchemeLst/>
 </a:theme>
+</file>
+
+<file path=customXml/item1.xml><?xml version="1.0" encoding="utf-8"?>
+<b:Sources xmlns:b="http://schemas.openxmlformats.org/officeDocument/2006/bibliography" xmlns="http://schemas.openxmlformats.org/officeDocument/2006/bibliography" SelectedStyle="/APA.XSL" StyleName="APA"/>
+</file>
+
+<file path=customXml/itemProps1.xml><?xml version="1.0" encoding="utf-8"?>
+<ds:datastoreItem xmlns:ds="http://schemas.openxmlformats.org/officeDocument/2006/customXml" ds:itemID="{C7CE030C-1055-8041-B81A-FF73DBB5904D}">
+  <ds:schemaRefs>
+    <ds:schemaRef ds:uri="http://schemas.openxmlformats.org/officeDocument/2006/bibliography"/>
+  </ds:schemaRefs>
+</ds:datastoreItem>
 </file>
</xml_diff>

<commit_message>
se quita el algo mas
</commit_message>
<xml_diff>
--- a/Prueba de documento.docx
+++ b/Prueba de documento.docx
@@ -72,9 +72,6 @@
     </w:sdt>
     <w:p/>
     <w:p>
-      <w:r>
-        <w:t xml:space="preserve">Y algo mas </w:t>
-      </w:r>
       <w:bookmarkStart w:id="0" w:name="_GoBack"/>
       <w:bookmarkEnd w:id="0"/>
     </w:p>
@@ -1221,7 +1218,7 @@
 </file>
 
 <file path=customXml/itemProps1.xml><?xml version="1.0" encoding="utf-8"?>
-<ds:datastoreItem xmlns:ds="http://schemas.openxmlformats.org/officeDocument/2006/customXml" ds:itemID="{C7CE030C-1055-8041-B81A-FF73DBB5904D}">
+<ds:datastoreItem xmlns:ds="http://schemas.openxmlformats.org/officeDocument/2006/customXml" ds:itemID="{A583DD79-4363-CF44-A335-1F47BD3F3DF8}">
   <ds:schemaRefs>
     <ds:schemaRef ds:uri="http://schemas.openxmlformats.org/officeDocument/2006/bibliography"/>
   </ds:schemaRefs>

</xml_diff>